<commit_message>
Add Security & Upload File
</commit_message>
<xml_diff>
--- a/Document/STACK.docx
+++ b/Document/STACK.docx
@@ -738,9 +738,11 @@
             <w:tcW w:w="2179" w:type="dxa"/>
           </w:tcPr>
           <w:p>
+            <w:proofErr w:type="spellStart"/>
             <w:r>
               <w:t>Api</w:t>
             </w:r>
+            <w:proofErr w:type="spellEnd"/>
             <w:r>
               <w:t>/User</w:t>
             </w:r>
@@ -763,15 +765,7 @@
           </w:p>
           <w:p>
             <w:r>
-              <w:t xml:space="preserve">- </w:t>
-            </w:r>
-            <w:r>
-              <w:t>id</w:t>
-            </w:r>
-            <w:bookmarkStart w:id="0" w:name="_GoBack"/>
-            <w:bookmarkEnd w:id="0"/>
-            <w:r>
-              <w:t xml:space="preserve"> (Auto Generate)</w:t>
+              <w:t>- id (Auto Generate)</w:t>
             </w:r>
           </w:p>
           <w:p>
@@ -786,8 +780,13 @@
           </w:p>
           <w:p>
             <w:r>
-              <w:t>- api_key</w:t>
-            </w:r>
+              <w:t xml:space="preserve">- </w:t>
+            </w:r>
+            <w:proofErr w:type="spellStart"/>
+            <w:r>
+              <w:t>api_key</w:t>
+            </w:r>
+            <w:proofErr w:type="spellEnd"/>
           </w:p>
           <w:p/>
         </w:tc>
@@ -797,8 +796,13 @@
           </w:tcPr>
           <w:p>
             <w:r>
-              <w:t>- api_key</w:t>
-            </w:r>
+              <w:t xml:space="preserve">- </w:t>
+            </w:r>
+            <w:proofErr w:type="spellStart"/>
+            <w:r>
+              <w:t>api_key</w:t>
+            </w:r>
+            <w:proofErr w:type="spellEnd"/>
           </w:p>
           <w:p>
             <w:r>
@@ -807,8 +811,13 @@
           </w:p>
           <w:p>
             <w:r>
-              <w:t>- id_user</w:t>
-            </w:r>
+              <w:t xml:space="preserve">- </w:t>
+            </w:r>
+            <w:proofErr w:type="spellStart"/>
+            <w:r>
+              <w:t>id_user</w:t>
+            </w:r>
+            <w:proofErr w:type="spellEnd"/>
           </w:p>
         </w:tc>
       </w:tr>
@@ -833,9 +842,11 @@
             <w:tcW w:w="2179" w:type="dxa"/>
           </w:tcPr>
           <w:p>
+            <w:proofErr w:type="spellStart"/>
             <w:r>
               <w:t>Api</w:t>
             </w:r>
+            <w:proofErr w:type="spellEnd"/>
             <w:r>
               <w:t xml:space="preserve"> </w:t>
             </w:r>
@@ -861,7 +872,15 @@
           </w:p>
           <w:p>
             <w:r>
-              <w:t>- id_user (Auto Generate)</w:t>
+              <w:t xml:space="preserve">- </w:t>
+            </w:r>
+            <w:proofErr w:type="spellStart"/>
+            <w:r>
+              <w:t>id_user</w:t>
+            </w:r>
+            <w:proofErr w:type="spellEnd"/>
+            <w:r>
+              <w:t xml:space="preserve"> (Auto Generate)</w:t>
             </w:r>
           </w:p>
           <w:p>
@@ -871,13 +890,23 @@
           </w:p>
           <w:p>
             <w:r>
-              <w:t>- first_name</w:t>
-            </w:r>
-          </w:p>
-          <w:p>
-            <w:r>
-              <w:t>- last_name</w:t>
-            </w:r>
+              <w:t xml:space="preserve">- </w:t>
+            </w:r>
+            <w:proofErr w:type="spellStart"/>
+            <w:r>
+              <w:t>first_name</w:t>
+            </w:r>
+            <w:proofErr w:type="spellEnd"/>
+          </w:p>
+          <w:p>
+            <w:r>
+              <w:t xml:space="preserve">- </w:t>
+            </w:r>
+            <w:proofErr w:type="spellStart"/>
+            <w:r>
+              <w:t>last_name</w:t>
+            </w:r>
+            <w:proofErr w:type="spellEnd"/>
           </w:p>
           <w:p>
             <w:r>
@@ -891,8 +920,13 @@
           </w:p>
           <w:p>
             <w:r>
-              <w:t>- phone_number</w:t>
-            </w:r>
+              <w:t xml:space="preserve">- </w:t>
+            </w:r>
+            <w:proofErr w:type="spellStart"/>
+            <w:r>
+              <w:t>phone_number</w:t>
+            </w:r>
+            <w:proofErr w:type="spellEnd"/>
           </w:p>
           <w:p>
             <w:r>
@@ -957,9 +991,11 @@
             <w:tcW w:w="2179" w:type="dxa"/>
           </w:tcPr>
           <w:p>
+            <w:proofErr w:type="spellStart"/>
             <w:r>
               <w:t>Api</w:t>
             </w:r>
+            <w:proofErr w:type="spellEnd"/>
             <w:r>
               <w:t xml:space="preserve"> </w:t>
             </w:r>
@@ -985,8 +1021,13 @@
           </w:p>
           <w:p>
             <w:r>
-              <w:t>- api_key</w:t>
-            </w:r>
+              <w:t xml:space="preserve">- </w:t>
+            </w:r>
+            <w:proofErr w:type="spellStart"/>
+            <w:r>
+              <w:t>api_key</w:t>
+            </w:r>
+            <w:proofErr w:type="spellEnd"/>
           </w:p>
         </w:tc>
         <w:tc>
@@ -995,7 +1036,15 @@
           </w:tcPr>
           <w:p>
             <w:r>
-              <w:t xml:space="preserve">- id_user </w:t>
+              <w:t xml:space="preserve">- </w:t>
+            </w:r>
+            <w:proofErr w:type="spellStart"/>
+            <w:r>
+              <w:t>id_user</w:t>
+            </w:r>
+            <w:proofErr w:type="spellEnd"/>
+            <w:r>
+              <w:t xml:space="preserve"> </w:t>
             </w:r>
           </w:p>
           <w:p>
@@ -1005,13 +1054,23 @@
           </w:p>
           <w:p>
             <w:r>
-              <w:t>- first_name</w:t>
-            </w:r>
-          </w:p>
-          <w:p>
-            <w:r>
-              <w:t>- last_name</w:t>
-            </w:r>
+              <w:t xml:space="preserve">- </w:t>
+            </w:r>
+            <w:proofErr w:type="spellStart"/>
+            <w:r>
+              <w:t>first_name</w:t>
+            </w:r>
+            <w:proofErr w:type="spellEnd"/>
+          </w:p>
+          <w:p>
+            <w:r>
+              <w:t xml:space="preserve">- </w:t>
+            </w:r>
+            <w:proofErr w:type="spellStart"/>
+            <w:r>
+              <w:t>last_name</w:t>
+            </w:r>
+            <w:proofErr w:type="spellEnd"/>
           </w:p>
           <w:p>
             <w:r>
@@ -1025,8 +1084,13 @@
           </w:p>
           <w:p>
             <w:r>
-              <w:t>- phone_number</w:t>
-            </w:r>
+              <w:t xml:space="preserve">- </w:t>
+            </w:r>
+            <w:proofErr w:type="spellStart"/>
+            <w:r>
+              <w:t>phone_number</w:t>
+            </w:r>
+            <w:proofErr w:type="spellEnd"/>
           </w:p>
           <w:p>
             <w:r>
@@ -1087,15 +1151,22 @@
             <w:tcW w:w="2179" w:type="dxa"/>
           </w:tcPr>
           <w:p>
+            <w:proofErr w:type="spellStart"/>
             <w:r>
               <w:t>Api</w:t>
             </w:r>
+            <w:proofErr w:type="spellEnd"/>
             <w:r>
               <w:t xml:space="preserve"> </w:t>
             </w:r>
             <w:r>
-              <w:t>/Update_User</w:t>
-            </w:r>
+              <w:t>/</w:t>
+            </w:r>
+            <w:proofErr w:type="spellStart"/>
+            <w:r>
+              <w:t>Update_User</w:t>
+            </w:r>
+            <w:proofErr w:type="spellEnd"/>
           </w:p>
         </w:tc>
         <w:tc>
@@ -1109,7 +1180,15 @@
           </w:p>
           <w:p>
             <w:r>
-              <w:t xml:space="preserve">- id_user </w:t>
+              <w:t xml:space="preserve">- </w:t>
+            </w:r>
+            <w:proofErr w:type="spellStart"/>
+            <w:r>
+              <w:t>id_user</w:t>
+            </w:r>
+            <w:proofErr w:type="spellEnd"/>
+            <w:r>
+              <w:t xml:space="preserve"> </w:t>
             </w:r>
           </w:p>
           <w:p>
@@ -1119,13 +1198,23 @@
           </w:p>
           <w:p>
             <w:r>
-              <w:t>- first_name</w:t>
-            </w:r>
-          </w:p>
-          <w:p>
-            <w:r>
-              <w:t>- last_name</w:t>
-            </w:r>
+              <w:t xml:space="preserve">- </w:t>
+            </w:r>
+            <w:proofErr w:type="spellStart"/>
+            <w:r>
+              <w:t>first_name</w:t>
+            </w:r>
+            <w:proofErr w:type="spellEnd"/>
+          </w:p>
+          <w:p>
+            <w:r>
+              <w:t xml:space="preserve">- </w:t>
+            </w:r>
+            <w:proofErr w:type="spellStart"/>
+            <w:r>
+              <w:t>last_name</w:t>
+            </w:r>
+            <w:proofErr w:type="spellEnd"/>
           </w:p>
           <w:p>
             <w:r>
@@ -1139,8 +1228,13 @@
           </w:p>
           <w:p>
             <w:r>
-              <w:t>- phone_number</w:t>
-            </w:r>
+              <w:t xml:space="preserve">- </w:t>
+            </w:r>
+            <w:proofErr w:type="spellStart"/>
+            <w:r>
+              <w:t>phone_number</w:t>
+            </w:r>
+            <w:proofErr w:type="spellEnd"/>
           </w:p>
           <w:p>
             <w:r>
@@ -1183,7 +1277,15 @@
           <w:p>
             <w:r>
               <w:lastRenderedPageBreak/>
-              <w:t xml:space="preserve">- id_user </w:t>
+              <w:t xml:space="preserve">- </w:t>
+            </w:r>
+            <w:proofErr w:type="spellStart"/>
+            <w:r>
+              <w:t>id_user</w:t>
+            </w:r>
+            <w:proofErr w:type="spellEnd"/>
+            <w:r>
+              <w:t xml:space="preserve"> </w:t>
             </w:r>
           </w:p>
           <w:p>
@@ -1193,13 +1295,23 @@
           </w:p>
           <w:p>
             <w:r>
-              <w:t>- first_name</w:t>
-            </w:r>
-          </w:p>
-          <w:p>
-            <w:r>
-              <w:t>- last_name</w:t>
-            </w:r>
+              <w:t xml:space="preserve">- </w:t>
+            </w:r>
+            <w:proofErr w:type="spellStart"/>
+            <w:r>
+              <w:t>first_name</w:t>
+            </w:r>
+            <w:proofErr w:type="spellEnd"/>
+          </w:p>
+          <w:p>
+            <w:r>
+              <w:t xml:space="preserve">- </w:t>
+            </w:r>
+            <w:proofErr w:type="spellStart"/>
+            <w:r>
+              <w:t>last_name</w:t>
+            </w:r>
+            <w:proofErr w:type="spellEnd"/>
           </w:p>
           <w:p>
             <w:r>
@@ -1213,8 +1325,13 @@
           </w:p>
           <w:p>
             <w:r>
-              <w:t>- phone_number</w:t>
-            </w:r>
+              <w:t xml:space="preserve">- </w:t>
+            </w:r>
+            <w:proofErr w:type="spellStart"/>
+            <w:r>
+              <w:t>phone_number</w:t>
+            </w:r>
+            <w:proofErr w:type="spellEnd"/>
           </w:p>
           <w:p>
             <w:r>
@@ -1296,9 +1413,19 @@
             <w:tcW w:w="2179" w:type="dxa"/>
           </w:tcPr>
           <w:p>
-            <w:r>
-              <w:t>Api/Create_ticket</w:t>
-            </w:r>
+            <w:proofErr w:type="spellStart"/>
+            <w:r>
+              <w:t>Api</w:t>
+            </w:r>
+            <w:proofErr w:type="spellEnd"/>
+            <w:r>
+              <w:t>/</w:t>
+            </w:r>
+            <w:proofErr w:type="spellStart"/>
+            <w:r>
+              <w:t>Create_ticket</w:t>
+            </w:r>
+            <w:proofErr w:type="spellEnd"/>
           </w:p>
         </w:tc>
         <w:tc>
@@ -1312,7 +1439,15 @@
           </w:p>
           <w:p>
             <w:r>
-              <w:t>- id_ticket (</w:t>
+              <w:t xml:space="preserve">- </w:t>
+            </w:r>
+            <w:proofErr w:type="spellStart"/>
+            <w:r>
+              <w:t>id_ticket</w:t>
+            </w:r>
+            <w:proofErr w:type="spellEnd"/>
+            <w:r>
+              <w:t xml:space="preserve"> (</w:t>
             </w:r>
             <w:r>
               <w:t>Auto Generate</w:t>
@@ -1323,28 +1458,56 @@
           </w:p>
           <w:p>
             <w:r>
-              <w:t xml:space="preserve">- id_user </w:t>
-            </w:r>
-          </w:p>
-          <w:p>
-            <w:r>
-              <w:t>- task_id</w:t>
-            </w:r>
-          </w:p>
-          <w:p>
-            <w:r>
-              <w:t>- source_ticket</w:t>
-            </w:r>
-          </w:p>
-          <w:p>
-            <w:r>
-              <w:t>- site_name</w:t>
-            </w:r>
-          </w:p>
-          <w:p>
-            <w:r>
-              <w:t>- location_id</w:t>
-            </w:r>
+              <w:t xml:space="preserve">- </w:t>
+            </w:r>
+            <w:proofErr w:type="spellStart"/>
+            <w:r>
+              <w:t>id_user</w:t>
+            </w:r>
+            <w:proofErr w:type="spellEnd"/>
+            <w:r>
+              <w:t xml:space="preserve"> </w:t>
+            </w:r>
+          </w:p>
+          <w:p>
+            <w:r>
+              <w:t xml:space="preserve">- </w:t>
+            </w:r>
+            <w:proofErr w:type="spellStart"/>
+            <w:r>
+              <w:t>task_id</w:t>
+            </w:r>
+            <w:proofErr w:type="spellEnd"/>
+          </w:p>
+          <w:p>
+            <w:r>
+              <w:t xml:space="preserve">- </w:t>
+            </w:r>
+            <w:proofErr w:type="spellStart"/>
+            <w:r>
+              <w:t>source_ticket</w:t>
+            </w:r>
+            <w:proofErr w:type="spellEnd"/>
+          </w:p>
+          <w:p>
+            <w:r>
+              <w:t xml:space="preserve">- </w:t>
+            </w:r>
+            <w:proofErr w:type="spellStart"/>
+            <w:r>
+              <w:t>site_name</w:t>
+            </w:r>
+            <w:proofErr w:type="spellEnd"/>
+          </w:p>
+          <w:p>
+            <w:r>
+              <w:t xml:space="preserve">- </w:t>
+            </w:r>
+            <w:proofErr w:type="spellStart"/>
+            <w:r>
+              <w:t>location_id</w:t>
+            </w:r>
+            <w:proofErr w:type="spellEnd"/>
           </w:p>
           <w:p>
             <w:r>
@@ -1358,13 +1521,23 @@
           </w:p>
           <w:p>
             <w:r>
-              <w:t>- type_of_services</w:t>
-            </w:r>
-          </w:p>
-          <w:p>
-            <w:r>
-              <w:t>- occurrence_time</w:t>
-            </w:r>
+              <w:t xml:space="preserve">- </w:t>
+            </w:r>
+            <w:proofErr w:type="spellStart"/>
+            <w:r>
+              <w:t>type_of_services</w:t>
+            </w:r>
+            <w:proofErr w:type="spellEnd"/>
+          </w:p>
+          <w:p>
+            <w:r>
+              <w:t xml:space="preserve">- </w:t>
+            </w:r>
+            <w:proofErr w:type="spellStart"/>
+            <w:r>
+              <w:t>occurrence_time</w:t>
+            </w:r>
+            <w:proofErr w:type="spellEnd"/>
           </w:p>
           <w:p>
             <w:r>
@@ -1373,18 +1546,33 @@
           </w:p>
           <w:p>
             <w:r>
-              <w:t>- service_impact</w:t>
-            </w:r>
-          </w:p>
-          <w:p>
-            <w:r>
-              <w:t>- site_access</w:t>
-            </w:r>
-          </w:p>
-          <w:p>
-            <w:r>
-              <w:t>- alarm_name</w:t>
-            </w:r>
+              <w:t xml:space="preserve">- </w:t>
+            </w:r>
+            <w:proofErr w:type="spellStart"/>
+            <w:r>
+              <w:t>service_impact</w:t>
+            </w:r>
+            <w:proofErr w:type="spellEnd"/>
+          </w:p>
+          <w:p>
+            <w:r>
+              <w:t xml:space="preserve">- </w:t>
+            </w:r>
+            <w:proofErr w:type="spellStart"/>
+            <w:r>
+              <w:t>site_access</w:t>
+            </w:r>
+            <w:proofErr w:type="spellEnd"/>
+          </w:p>
+          <w:p>
+            <w:r>
+              <w:t xml:space="preserve">- </w:t>
+            </w:r>
+            <w:proofErr w:type="spellStart"/>
+            <w:r>
+              <w:t>alarm_name</w:t>
+            </w:r>
+            <w:proofErr w:type="spellEnd"/>
           </w:p>
           <w:p>
             <w:r>
@@ -1393,18 +1581,33 @@
           </w:p>
           <w:p>
             <w:r>
-              <w:t>- territtory</w:t>
-            </w:r>
-          </w:p>
-          <w:p>
-            <w:r>
-              <w:t>- collector_or_end_site</w:t>
-            </w:r>
-          </w:p>
-          <w:p>
-            <w:r>
-              <w:t>- assigned_to</w:t>
-            </w:r>
+              <w:t xml:space="preserve">- </w:t>
+            </w:r>
+            <w:proofErr w:type="spellStart"/>
+            <w:r>
+              <w:t>territtory</w:t>
+            </w:r>
+            <w:proofErr w:type="spellEnd"/>
+          </w:p>
+          <w:p>
+            <w:r>
+              <w:t xml:space="preserve">- </w:t>
+            </w:r>
+            <w:proofErr w:type="spellStart"/>
+            <w:r>
+              <w:t>collector_or_end_site</w:t>
+            </w:r>
+            <w:proofErr w:type="spellEnd"/>
+          </w:p>
+          <w:p>
+            <w:r>
+              <w:t xml:space="preserve">- </w:t>
+            </w:r>
+            <w:proofErr w:type="spellStart"/>
+            <w:r>
+              <w:t>assigned_to</w:t>
+            </w:r>
+            <w:proofErr w:type="spellEnd"/>
           </w:p>
           <w:p>
             <w:r>
@@ -1413,8 +1616,13 @@
           </w:p>
           <w:p>
             <w:r>
-              <w:t>- upload_activities</w:t>
-            </w:r>
+              <w:t xml:space="preserve">- </w:t>
+            </w:r>
+            <w:proofErr w:type="spellStart"/>
+            <w:r>
+              <w:t>userfile</w:t>
+            </w:r>
+            <w:proofErr w:type="spellEnd"/>
           </w:p>
         </w:tc>
         <w:tc>
@@ -1440,27 +1648,31 @@
           </w:p>
           <w:p>
             <w:r>
+              <w:t>List Ticket</w:t>
+            </w:r>
+          </w:p>
+        </w:tc>
+        <w:tc>
+          <w:tcPr>
+            <w:tcW w:w="2179" w:type="dxa"/>
+          </w:tcPr>
+          <w:p>
+            <w:proofErr w:type="spellStart"/>
+            <w:r>
+              <w:t>Api</w:t>
+            </w:r>
+            <w:proofErr w:type="spellEnd"/>
+            <w:r>
+              <w:t>/</w:t>
+            </w:r>
+            <w:proofErr w:type="spellStart"/>
+            <w:r>
               <w:t>List</w:t>
             </w:r>
             <w:r>
-              <w:t xml:space="preserve"> Ticket</w:t>
-            </w:r>
-          </w:p>
-        </w:tc>
-        <w:tc>
-          <w:tcPr>
-            <w:tcW w:w="2179" w:type="dxa"/>
-          </w:tcPr>
-          <w:p>
-            <w:r>
-              <w:t>Api/</w:t>
-            </w:r>
-            <w:r>
-              <w:t>List</w:t>
-            </w:r>
-            <w:r>
               <w:t>_ticket</w:t>
             </w:r>
+            <w:proofErr w:type="spellEnd"/>
           </w:p>
         </w:tc>
         <w:tc>
@@ -1474,8 +1686,13 @@
           </w:p>
           <w:p>
             <w:r>
-              <w:t>- api_key</w:t>
-            </w:r>
+              <w:t xml:space="preserve">- </w:t>
+            </w:r>
+            <w:proofErr w:type="spellStart"/>
+            <w:r>
+              <w:t>api_key</w:t>
+            </w:r>
+            <w:proofErr w:type="spellEnd"/>
           </w:p>
         </w:tc>
         <w:tc>
@@ -1491,34 +1708,61 @@
             <w:r>
               <w:t xml:space="preserve">- </w:t>
             </w:r>
+            <w:proofErr w:type="spellStart"/>
             <w:r>
               <w:t>id_ticket</w:t>
             </w:r>
-          </w:p>
-          <w:p>
-            <w:r>
-              <w:t>- id_user</w:t>
-            </w:r>
-          </w:p>
-          <w:p>
-            <w:r>
-              <w:t>- task_id</w:t>
-            </w:r>
-          </w:p>
-          <w:p>
-            <w:r>
-              <w:t>- source_ticket</w:t>
-            </w:r>
-          </w:p>
-          <w:p>
-            <w:r>
-              <w:t>- site_name</w:t>
-            </w:r>
-          </w:p>
-          <w:p>
-            <w:r>
-              <w:t>- location_id</w:t>
-            </w:r>
+            <w:proofErr w:type="spellEnd"/>
+          </w:p>
+          <w:p>
+            <w:r>
+              <w:t xml:space="preserve">- </w:t>
+            </w:r>
+            <w:proofErr w:type="spellStart"/>
+            <w:r>
+              <w:t>id_user</w:t>
+            </w:r>
+            <w:proofErr w:type="spellEnd"/>
+          </w:p>
+          <w:p>
+            <w:r>
+              <w:t xml:space="preserve">- </w:t>
+            </w:r>
+            <w:proofErr w:type="spellStart"/>
+            <w:r>
+              <w:t>task_id</w:t>
+            </w:r>
+            <w:proofErr w:type="spellEnd"/>
+          </w:p>
+          <w:p>
+            <w:r>
+              <w:t xml:space="preserve">- </w:t>
+            </w:r>
+            <w:proofErr w:type="spellStart"/>
+            <w:r>
+              <w:t>source_ticket</w:t>
+            </w:r>
+            <w:proofErr w:type="spellEnd"/>
+          </w:p>
+          <w:p>
+            <w:r>
+              <w:t xml:space="preserve">- </w:t>
+            </w:r>
+            <w:proofErr w:type="spellStart"/>
+            <w:r>
+              <w:t>site_name</w:t>
+            </w:r>
+            <w:proofErr w:type="spellEnd"/>
+          </w:p>
+          <w:p>
+            <w:r>
+              <w:t xml:space="preserve">- </w:t>
+            </w:r>
+            <w:proofErr w:type="spellStart"/>
+            <w:r>
+              <w:t>location_id</w:t>
+            </w:r>
+            <w:proofErr w:type="spellEnd"/>
           </w:p>
           <w:p>
             <w:r>
@@ -1532,13 +1776,23 @@
           </w:p>
           <w:p>
             <w:r>
-              <w:t>- type_of_services</w:t>
-            </w:r>
-          </w:p>
-          <w:p>
-            <w:r>
-              <w:t>- occurrence_time</w:t>
-            </w:r>
+              <w:t xml:space="preserve">- </w:t>
+            </w:r>
+            <w:proofErr w:type="spellStart"/>
+            <w:r>
+              <w:t>type_of_services</w:t>
+            </w:r>
+            <w:proofErr w:type="spellEnd"/>
+          </w:p>
+          <w:p>
+            <w:r>
+              <w:t xml:space="preserve">- </w:t>
+            </w:r>
+            <w:proofErr w:type="spellStart"/>
+            <w:r>
+              <w:t>occurrence_time</w:t>
+            </w:r>
+            <w:proofErr w:type="spellEnd"/>
           </w:p>
           <w:p>
             <w:r>
@@ -1547,18 +1801,33 @@
           </w:p>
           <w:p>
             <w:r>
-              <w:t>- service_impact</w:t>
-            </w:r>
-          </w:p>
-          <w:p>
-            <w:r>
-              <w:t>- site_access</w:t>
-            </w:r>
-          </w:p>
-          <w:p>
-            <w:r>
-              <w:t>- alarm_name</w:t>
-            </w:r>
+              <w:t xml:space="preserve">- </w:t>
+            </w:r>
+            <w:proofErr w:type="spellStart"/>
+            <w:r>
+              <w:t>service_impact</w:t>
+            </w:r>
+            <w:proofErr w:type="spellEnd"/>
+          </w:p>
+          <w:p>
+            <w:r>
+              <w:t xml:space="preserve">- </w:t>
+            </w:r>
+            <w:proofErr w:type="spellStart"/>
+            <w:r>
+              <w:t>site_access</w:t>
+            </w:r>
+            <w:proofErr w:type="spellEnd"/>
+          </w:p>
+          <w:p>
+            <w:r>
+              <w:t xml:space="preserve">- </w:t>
+            </w:r>
+            <w:proofErr w:type="spellStart"/>
+            <w:r>
+              <w:t>alarm_name</w:t>
+            </w:r>
+            <w:proofErr w:type="spellEnd"/>
           </w:p>
           <w:p>
             <w:r>
@@ -1567,18 +1836,33 @@
           </w:p>
           <w:p>
             <w:r>
-              <w:t>- territtory</w:t>
-            </w:r>
-          </w:p>
-          <w:p>
-            <w:r>
-              <w:t>- collector_or_end_site</w:t>
-            </w:r>
-          </w:p>
-          <w:p>
-            <w:r>
-              <w:t>- assigned_to</w:t>
-            </w:r>
+              <w:t xml:space="preserve">- </w:t>
+            </w:r>
+            <w:proofErr w:type="spellStart"/>
+            <w:r>
+              <w:t>territtory</w:t>
+            </w:r>
+            <w:proofErr w:type="spellEnd"/>
+          </w:p>
+          <w:p>
+            <w:r>
+              <w:t xml:space="preserve">- </w:t>
+            </w:r>
+            <w:proofErr w:type="spellStart"/>
+            <w:r>
+              <w:t>collector_or_end_site</w:t>
+            </w:r>
+            <w:proofErr w:type="spellEnd"/>
+          </w:p>
+          <w:p>
+            <w:r>
+              <w:t xml:space="preserve">- </w:t>
+            </w:r>
+            <w:proofErr w:type="spellStart"/>
+            <w:r>
+              <w:t>assigned_to</w:t>
+            </w:r>
+            <w:proofErr w:type="spellEnd"/>
           </w:p>
           <w:p>
             <w:r>
@@ -1587,8 +1871,13 @@
           </w:p>
           <w:p>
             <w:r>
-              <w:t>- upload_activities</w:t>
-            </w:r>
+              <w:t xml:space="preserve">- </w:t>
+            </w:r>
+            <w:proofErr w:type="spellStart"/>
+            <w:r>
+              <w:t>userfile</w:t>
+            </w:r>
+            <w:proofErr w:type="spellEnd"/>
           </w:p>
           <w:p/>
           <w:p/>
@@ -1623,15 +1912,22 @@
             <w:tcW w:w="2179" w:type="dxa"/>
           </w:tcPr>
           <w:p>
-            <w:r>
-              <w:t>Api/</w:t>
-            </w:r>
+            <w:proofErr w:type="spellStart"/>
+            <w:r>
+              <w:t>Api</w:t>
+            </w:r>
+            <w:proofErr w:type="spellEnd"/>
+            <w:r>
+              <w:t>/</w:t>
+            </w:r>
+            <w:proofErr w:type="spellStart"/>
             <w:r>
               <w:t>Update</w:t>
             </w:r>
             <w:r>
               <w:t>_ticket</w:t>
             </w:r>
+            <w:proofErr w:type="spellEnd"/>
           </w:p>
         </w:tc>
         <w:tc>
@@ -1645,33 +1941,66 @@
           </w:p>
           <w:p>
             <w:r>
-              <w:t>- id_ticket</w:t>
-            </w:r>
-          </w:p>
-          <w:p>
-            <w:r>
-              <w:t xml:space="preserve">- id_user </w:t>
-            </w:r>
-          </w:p>
-          <w:p>
-            <w:r>
-              <w:t>- task_id</w:t>
-            </w:r>
-          </w:p>
-          <w:p>
-            <w:r>
-              <w:t>- source_ticket</w:t>
-            </w:r>
-          </w:p>
-          <w:p>
-            <w:r>
-              <w:t>- site_name</w:t>
-            </w:r>
-          </w:p>
-          <w:p>
-            <w:r>
-              <w:t>- location_id</w:t>
-            </w:r>
+              <w:t xml:space="preserve">- </w:t>
+            </w:r>
+            <w:proofErr w:type="spellStart"/>
+            <w:r>
+              <w:t>id_ticket</w:t>
+            </w:r>
+            <w:proofErr w:type="spellEnd"/>
+          </w:p>
+          <w:p>
+            <w:r>
+              <w:t xml:space="preserve">- </w:t>
+            </w:r>
+            <w:proofErr w:type="spellStart"/>
+            <w:r>
+              <w:t>id_user</w:t>
+            </w:r>
+            <w:proofErr w:type="spellEnd"/>
+            <w:r>
+              <w:t xml:space="preserve"> </w:t>
+            </w:r>
+          </w:p>
+          <w:p>
+            <w:r>
+              <w:t xml:space="preserve">- </w:t>
+            </w:r>
+            <w:proofErr w:type="spellStart"/>
+            <w:r>
+              <w:t>task_id</w:t>
+            </w:r>
+            <w:proofErr w:type="spellEnd"/>
+          </w:p>
+          <w:p>
+            <w:r>
+              <w:t xml:space="preserve">- </w:t>
+            </w:r>
+            <w:proofErr w:type="spellStart"/>
+            <w:r>
+              <w:t>source_ticket</w:t>
+            </w:r>
+            <w:proofErr w:type="spellEnd"/>
+          </w:p>
+          <w:p>
+            <w:r>
+              <w:t xml:space="preserve">- </w:t>
+            </w:r>
+            <w:proofErr w:type="spellStart"/>
+            <w:r>
+              <w:t>site_name</w:t>
+            </w:r>
+            <w:proofErr w:type="spellEnd"/>
+          </w:p>
+          <w:p>
+            <w:r>
+              <w:t xml:space="preserve">- </w:t>
+            </w:r>
+            <w:proofErr w:type="spellStart"/>
+            <w:r>
+              <w:t>location_id</w:t>
+            </w:r>
+            <w:proofErr w:type="spellEnd"/>
           </w:p>
           <w:p>
             <w:r>
@@ -1685,13 +2014,23 @@
           </w:p>
           <w:p>
             <w:r>
-              <w:t>- type_of_services</w:t>
-            </w:r>
-          </w:p>
-          <w:p>
-            <w:r>
-              <w:t>- occurrence_time</w:t>
-            </w:r>
+              <w:t xml:space="preserve">- </w:t>
+            </w:r>
+            <w:proofErr w:type="spellStart"/>
+            <w:r>
+              <w:t>type_of_services</w:t>
+            </w:r>
+            <w:proofErr w:type="spellEnd"/>
+          </w:p>
+          <w:p>
+            <w:r>
+              <w:t xml:space="preserve">- </w:t>
+            </w:r>
+            <w:proofErr w:type="spellStart"/>
+            <w:r>
+              <w:t>occurrence_time</w:t>
+            </w:r>
+            <w:proofErr w:type="spellEnd"/>
           </w:p>
           <w:p>
             <w:r>
@@ -1700,18 +2039,33 @@
           </w:p>
           <w:p>
             <w:r>
-              <w:t>- service_impact</w:t>
-            </w:r>
-          </w:p>
-          <w:p>
-            <w:r>
-              <w:t>- site_access</w:t>
-            </w:r>
-          </w:p>
-          <w:p>
-            <w:r>
-              <w:t>- alarm_name</w:t>
-            </w:r>
+              <w:t xml:space="preserve">- </w:t>
+            </w:r>
+            <w:proofErr w:type="spellStart"/>
+            <w:r>
+              <w:t>service_impact</w:t>
+            </w:r>
+            <w:proofErr w:type="spellEnd"/>
+          </w:p>
+          <w:p>
+            <w:r>
+              <w:t xml:space="preserve">- </w:t>
+            </w:r>
+            <w:proofErr w:type="spellStart"/>
+            <w:r>
+              <w:t>site_access</w:t>
+            </w:r>
+            <w:proofErr w:type="spellEnd"/>
+          </w:p>
+          <w:p>
+            <w:r>
+              <w:t xml:space="preserve">- </w:t>
+            </w:r>
+            <w:proofErr w:type="spellStart"/>
+            <w:r>
+              <w:t>alarm_name</w:t>
+            </w:r>
+            <w:proofErr w:type="spellEnd"/>
           </w:p>
           <w:p>
             <w:r>
@@ -1720,18 +2074,33 @@
           </w:p>
           <w:p>
             <w:r>
-              <w:t>- territtory</w:t>
-            </w:r>
-          </w:p>
-          <w:p>
-            <w:r>
-              <w:t>- collector_or_end_site</w:t>
-            </w:r>
-          </w:p>
-          <w:p>
-            <w:r>
-              <w:t>- assigned_to</w:t>
-            </w:r>
+              <w:t xml:space="preserve">- </w:t>
+            </w:r>
+            <w:proofErr w:type="spellStart"/>
+            <w:r>
+              <w:t>territtory</w:t>
+            </w:r>
+            <w:proofErr w:type="spellEnd"/>
+          </w:p>
+          <w:p>
+            <w:r>
+              <w:t xml:space="preserve">- </w:t>
+            </w:r>
+            <w:proofErr w:type="spellStart"/>
+            <w:r>
+              <w:t>collector_or_end_site</w:t>
+            </w:r>
+            <w:proofErr w:type="spellEnd"/>
+          </w:p>
+          <w:p>
+            <w:r>
+              <w:t xml:space="preserve">- </w:t>
+            </w:r>
+            <w:proofErr w:type="spellStart"/>
+            <w:r>
+              <w:t>assigned_to</w:t>
+            </w:r>
+            <w:proofErr w:type="spellEnd"/>
           </w:p>
           <w:p>
             <w:r>
@@ -1740,8 +2109,13 @@
           </w:p>
           <w:p>
             <w:r>
-              <w:t>- upload_activities</w:t>
-            </w:r>
+              <w:t xml:space="preserve">- </w:t>
+            </w:r>
+            <w:r>
+              <w:t>userfile</w:t>
+            </w:r>
+            <w:bookmarkStart w:id="0" w:name="_GoBack"/>
+            <w:bookmarkEnd w:id="0"/>
           </w:p>
           <w:p/>
           <w:p/>
@@ -1802,12 +2176,19 @@
             <w:tcW w:w="2179" w:type="dxa"/>
           </w:tcPr>
           <w:p>
+            <w:proofErr w:type="spellStart"/>
             <w:r>
               <w:t>Api</w:t>
             </w:r>
-            <w:r>
-              <w:t>/Create_BOQ</w:t>
-            </w:r>
+            <w:proofErr w:type="spellEnd"/>
+            <w:r>
+              <w:t>/</w:t>
+            </w:r>
+            <w:proofErr w:type="spellStart"/>
+            <w:r>
+              <w:t>Create_BOQ</w:t>
+            </w:r>
+            <w:proofErr w:type="spellEnd"/>
           </w:p>
         </w:tc>
         <w:tc>
@@ -1821,19 +2202,26 @@
           </w:p>
           <w:p>
             <w:r>
-              <w:t>- id_boq</w:t>
-            </w:r>
-            <w:r>
-              <w:t xml:space="preserve"> </w:t>
-            </w:r>
-            <w:r>
-              <w:t>(Auto Generate)</w:t>
-            </w:r>
-          </w:p>
-          <w:p>
-            <w:r>
-              <w:t>- id_user</w:t>
-            </w:r>
+              <w:t xml:space="preserve">- </w:t>
+            </w:r>
+            <w:proofErr w:type="spellStart"/>
+            <w:r>
+              <w:t>id_boq</w:t>
+            </w:r>
+            <w:proofErr w:type="spellEnd"/>
+            <w:r>
+              <w:t xml:space="preserve"> (Auto Generate)</w:t>
+            </w:r>
+          </w:p>
+          <w:p>
+            <w:r>
+              <w:t xml:space="preserve">- </w:t>
+            </w:r>
+            <w:proofErr w:type="spellStart"/>
+            <w:r>
+              <w:t>id_user</w:t>
+            </w:r>
+            <w:proofErr w:type="spellEnd"/>
           </w:p>
           <w:p>
             <w:r>
@@ -1847,8 +2235,13 @@
           </w:p>
           <w:p>
             <w:r>
-              <w:t>- ewpcm_number</w:t>
-            </w:r>
+              <w:t xml:space="preserve">- </w:t>
+            </w:r>
+            <w:proofErr w:type="spellStart"/>
+            <w:r>
+              <w:t>ewpcm_number</w:t>
+            </w:r>
+            <w:proofErr w:type="spellEnd"/>
           </w:p>
           <w:p>
             <w:r>
@@ -1882,10 +2275,7 @@
           </w:p>
           <w:p>
             <w:r>
-              <w:t>LIST</w:t>
-            </w:r>
-            <w:r>
-              <w:t xml:space="preserve"> BOQ</w:t>
+              <w:t>LIST BOQ</w:t>
             </w:r>
           </w:p>
         </w:tc>
@@ -1894,18 +2284,19 @@
             <w:tcW w:w="2179" w:type="dxa"/>
           </w:tcPr>
           <w:p>
+            <w:proofErr w:type="spellStart"/>
             <w:r>
               <w:t>Api</w:t>
             </w:r>
+            <w:proofErr w:type="spellEnd"/>
             <w:r>
               <w:t>/</w:t>
             </w:r>
-            <w:r>
-              <w:t>List</w:t>
-            </w:r>
-            <w:r>
-              <w:t>_BOQ</w:t>
-            </w:r>
+            <w:proofErr w:type="spellStart"/>
+            <w:r>
+              <w:t>List_BOQ</w:t>
+            </w:r>
+            <w:proofErr w:type="spellEnd"/>
           </w:p>
         </w:tc>
         <w:tc>
@@ -1919,8 +2310,13 @@
           </w:p>
           <w:p>
             <w:r>
-              <w:t>- api_key</w:t>
-            </w:r>
+              <w:t xml:space="preserve">- </w:t>
+            </w:r>
+            <w:proofErr w:type="spellStart"/>
+            <w:r>
+              <w:t>api_key</w:t>
+            </w:r>
+            <w:proofErr w:type="spellEnd"/>
           </w:p>
         </w:tc>
         <w:tc>
@@ -1929,13 +2325,23 @@
           </w:tcPr>
           <w:p>
             <w:r>
-              <w:t>- id_boq</w:t>
-            </w:r>
-          </w:p>
-          <w:p>
-            <w:r>
-              <w:t>- id_user</w:t>
-            </w:r>
+              <w:t xml:space="preserve">- </w:t>
+            </w:r>
+            <w:proofErr w:type="spellStart"/>
+            <w:r>
+              <w:t>id_boq</w:t>
+            </w:r>
+            <w:proofErr w:type="spellEnd"/>
+          </w:p>
+          <w:p>
+            <w:r>
+              <w:t xml:space="preserve">- </w:t>
+            </w:r>
+            <w:proofErr w:type="spellStart"/>
+            <w:r>
+              <w:t>id_user</w:t>
+            </w:r>
+            <w:proofErr w:type="spellEnd"/>
           </w:p>
           <w:p>
             <w:r>
@@ -1949,8 +2355,13 @@
           </w:p>
           <w:p>
             <w:r>
-              <w:t>- ewpcm_number</w:t>
-            </w:r>
+              <w:t xml:space="preserve">- </w:t>
+            </w:r>
+            <w:proofErr w:type="spellStart"/>
+            <w:r>
+              <w:t>ewpcm_number</w:t>
+            </w:r>
+            <w:proofErr w:type="spellEnd"/>
           </w:p>
           <w:p>
             <w:r>
@@ -1974,10 +2385,7 @@
           </w:p>
           <w:p>
             <w:r>
-              <w:t>UPDATE</w:t>
-            </w:r>
-            <w:r>
-              <w:t xml:space="preserve"> BOQ</w:t>
+              <w:t>UPDATE BOQ</w:t>
             </w:r>
           </w:p>
         </w:tc>
@@ -1986,18 +2394,19 @@
             <w:tcW w:w="2179" w:type="dxa"/>
           </w:tcPr>
           <w:p>
+            <w:proofErr w:type="spellStart"/>
             <w:r>
               <w:t>Api</w:t>
             </w:r>
+            <w:proofErr w:type="spellEnd"/>
             <w:r>
               <w:t>/</w:t>
             </w:r>
-            <w:r>
-              <w:t>Update</w:t>
-            </w:r>
-            <w:r>
-              <w:t>_BOQ</w:t>
-            </w:r>
+            <w:proofErr w:type="spellStart"/>
+            <w:r>
+              <w:t>Update_BOQ</w:t>
+            </w:r>
+            <w:proofErr w:type="spellEnd"/>
           </w:p>
         </w:tc>
         <w:tc>
@@ -2011,16 +2420,26 @@
           </w:p>
           <w:p>
             <w:r>
-              <w:t>- id_boq</w:t>
-            </w:r>
+              <w:t xml:space="preserve">- </w:t>
+            </w:r>
+            <w:proofErr w:type="spellStart"/>
+            <w:r>
+              <w:t>id_boq</w:t>
+            </w:r>
+            <w:proofErr w:type="spellEnd"/>
             <w:r>
               <w:t xml:space="preserve"> </w:t>
             </w:r>
           </w:p>
           <w:p>
             <w:r>
-              <w:t>- id_user</w:t>
-            </w:r>
+              <w:t xml:space="preserve">- </w:t>
+            </w:r>
+            <w:proofErr w:type="spellStart"/>
+            <w:r>
+              <w:t>id_user</w:t>
+            </w:r>
+            <w:proofErr w:type="spellEnd"/>
           </w:p>
           <w:p>
             <w:r>
@@ -2034,8 +2453,13 @@
           </w:p>
           <w:p>
             <w:r>
-              <w:t>- ewpcm_number</w:t>
-            </w:r>
+              <w:t xml:space="preserve">- </w:t>
+            </w:r>
+            <w:proofErr w:type="spellStart"/>
+            <w:r>
+              <w:t>ewpcm_number</w:t>
+            </w:r>
+            <w:proofErr w:type="spellEnd"/>
           </w:p>
           <w:p>
             <w:r>
@@ -2081,18 +2505,22 @@
             <w:tcW w:w="2179" w:type="dxa"/>
           </w:tcPr>
           <w:p>
+            <w:proofErr w:type="spellStart"/>
             <w:r>
               <w:t>Api</w:t>
             </w:r>
+            <w:proofErr w:type="spellEnd"/>
             <w:r>
               <w:t>/</w:t>
             </w:r>
+            <w:proofErr w:type="spellStart"/>
             <w:r>
               <w:t>Create</w:t>
             </w:r>
             <w:r>
               <w:t>_Activities</w:t>
             </w:r>
+            <w:proofErr w:type="spellEnd"/>
           </w:p>
         </w:tc>
         <w:tc>
@@ -2106,7 +2534,15 @@
           </w:p>
           <w:p>
             <w:r>
-              <w:t xml:space="preserve">- id_activities </w:t>
+              <w:t xml:space="preserve">- </w:t>
+            </w:r>
+            <w:proofErr w:type="spellStart"/>
+            <w:r>
+              <w:t>id_activities</w:t>
+            </w:r>
+            <w:proofErr w:type="spellEnd"/>
+            <w:r>
+              <w:t xml:space="preserve"> </w:t>
             </w:r>
           </w:p>
           <w:p>
@@ -2116,18 +2552,33 @@
           </w:p>
           <w:p>
             <w:r>
-              <w:t>- id_boq</w:t>
-            </w:r>
-          </w:p>
-          <w:p>
-            <w:r>
-              <w:t>- id_user</w:t>
-            </w:r>
-          </w:p>
-          <w:p>
-            <w:r>
-              <w:t>- label_activities</w:t>
-            </w:r>
+              <w:t xml:space="preserve">- </w:t>
+            </w:r>
+            <w:proofErr w:type="spellStart"/>
+            <w:r>
+              <w:t>id_boq</w:t>
+            </w:r>
+            <w:proofErr w:type="spellEnd"/>
+          </w:p>
+          <w:p>
+            <w:r>
+              <w:t xml:space="preserve">- </w:t>
+            </w:r>
+            <w:proofErr w:type="spellStart"/>
+            <w:r>
+              <w:t>id_user</w:t>
+            </w:r>
+            <w:proofErr w:type="spellEnd"/>
+          </w:p>
+          <w:p>
+            <w:r>
+              <w:t xml:space="preserve">- </w:t>
+            </w:r>
+            <w:proofErr w:type="spellStart"/>
+            <w:r>
+              <w:t>label_activities</w:t>
+            </w:r>
+            <w:proofErr w:type="spellEnd"/>
           </w:p>
         </w:tc>
         <w:tc>
@@ -2165,15 +2616,22 @@
             <w:tcW w:w="2179" w:type="dxa"/>
           </w:tcPr>
           <w:p>
-            <w:r>
-              <w:t>Api/</w:t>
-            </w:r>
+            <w:proofErr w:type="spellStart"/>
+            <w:r>
+              <w:t>Api</w:t>
+            </w:r>
+            <w:proofErr w:type="spellEnd"/>
+            <w:r>
+              <w:t>/</w:t>
+            </w:r>
+            <w:proofErr w:type="spellStart"/>
             <w:r>
               <w:t>List</w:t>
             </w:r>
             <w:r>
               <w:t>_Activities</w:t>
             </w:r>
+            <w:proofErr w:type="spellEnd"/>
           </w:p>
         </w:tc>
         <w:tc>
@@ -2187,18 +2645,36 @@
           </w:p>
           <w:p>
             <w:r>
-              <w:t xml:space="preserve">- id_activities </w:t>
-            </w:r>
-          </w:p>
-          <w:p>
-            <w:r>
-              <w:t>- id_boq</w:t>
-            </w:r>
-          </w:p>
-          <w:p>
-            <w:r>
-              <w:t>- id_user</w:t>
-            </w:r>
+              <w:t xml:space="preserve">- </w:t>
+            </w:r>
+            <w:proofErr w:type="spellStart"/>
+            <w:r>
+              <w:t>id_activities</w:t>
+            </w:r>
+            <w:proofErr w:type="spellEnd"/>
+            <w:r>
+              <w:t xml:space="preserve"> </w:t>
+            </w:r>
+          </w:p>
+          <w:p>
+            <w:r>
+              <w:t xml:space="preserve">- </w:t>
+            </w:r>
+            <w:proofErr w:type="spellStart"/>
+            <w:r>
+              <w:t>id_boq</w:t>
+            </w:r>
+            <w:proofErr w:type="spellEnd"/>
+          </w:p>
+          <w:p>
+            <w:r>
+              <w:t xml:space="preserve">- </w:t>
+            </w:r>
+            <w:proofErr w:type="spellStart"/>
+            <w:r>
+              <w:t>id_user</w:t>
+            </w:r>
+            <w:proofErr w:type="spellEnd"/>
           </w:p>
         </w:tc>
         <w:tc>
@@ -2207,23 +2683,46 @@
           </w:tcPr>
           <w:p>
             <w:r>
-              <w:t xml:space="preserve">- id_activities </w:t>
-            </w:r>
-          </w:p>
-          <w:p>
-            <w:r>
-              <w:t>- id_boq</w:t>
-            </w:r>
-          </w:p>
-          <w:p>
-            <w:r>
-              <w:t>- id_user</w:t>
-            </w:r>
-          </w:p>
-          <w:p>
-            <w:r>
-              <w:t>- label_activities</w:t>
-            </w:r>
+              <w:t xml:space="preserve">- </w:t>
+            </w:r>
+            <w:proofErr w:type="spellStart"/>
+            <w:r>
+              <w:t>id_activities</w:t>
+            </w:r>
+            <w:proofErr w:type="spellEnd"/>
+            <w:r>
+              <w:t xml:space="preserve"> </w:t>
+            </w:r>
+          </w:p>
+          <w:p>
+            <w:r>
+              <w:t xml:space="preserve">- </w:t>
+            </w:r>
+            <w:proofErr w:type="spellStart"/>
+            <w:r>
+              <w:t>id_boq</w:t>
+            </w:r>
+            <w:proofErr w:type="spellEnd"/>
+          </w:p>
+          <w:p>
+            <w:r>
+              <w:t xml:space="preserve">- </w:t>
+            </w:r>
+            <w:proofErr w:type="spellStart"/>
+            <w:r>
+              <w:t>id_user</w:t>
+            </w:r>
+            <w:proofErr w:type="spellEnd"/>
+          </w:p>
+          <w:p>
+            <w:r>
+              <w:t xml:space="preserve">- </w:t>
+            </w:r>
+            <w:proofErr w:type="spellStart"/>
+            <w:r>
+              <w:t>label_activities</w:t>
+            </w:r>
+            <w:proofErr w:type="spellEnd"/>
           </w:p>
         </w:tc>
       </w:tr>
@@ -2239,10 +2738,7 @@
           </w:p>
           <w:p>
             <w:r>
-              <w:t>UPDATE</w:t>
-            </w:r>
-            <w:r>
-              <w:t xml:space="preserve"> ACTIVITIES BOQ</w:t>
+              <w:t>UPDATE ACTIVITIES BOQ</w:t>
             </w:r>
           </w:p>
         </w:tc>
@@ -2251,15 +2747,19 @@
             <w:tcW w:w="2179" w:type="dxa"/>
           </w:tcPr>
           <w:p>
-            <w:r>
-              <w:t>Api/</w:t>
-            </w:r>
-            <w:r>
-              <w:t>Update</w:t>
-            </w:r>
-            <w:r>
-              <w:t>_Activities</w:t>
-            </w:r>
+            <w:proofErr w:type="spellStart"/>
+            <w:r>
+              <w:t>Api</w:t>
+            </w:r>
+            <w:proofErr w:type="spellEnd"/>
+            <w:r>
+              <w:t>/</w:t>
+            </w:r>
+            <w:proofErr w:type="spellStart"/>
+            <w:r>
+              <w:t>Update_Activities</w:t>
+            </w:r>
+            <w:proofErr w:type="spellEnd"/>
           </w:p>
         </w:tc>
         <w:tc>
@@ -2273,23 +2773,46 @@
           </w:p>
           <w:p>
             <w:r>
-              <w:t xml:space="preserve">- id_activities </w:t>
-            </w:r>
-          </w:p>
-          <w:p>
-            <w:r>
-              <w:t>- id_boq</w:t>
-            </w:r>
-          </w:p>
-          <w:p>
-            <w:r>
-              <w:t>- id_user</w:t>
-            </w:r>
-          </w:p>
-          <w:p>
-            <w:r>
-              <w:t>- label_activities</w:t>
-            </w:r>
+              <w:t xml:space="preserve">- </w:t>
+            </w:r>
+            <w:proofErr w:type="spellStart"/>
+            <w:r>
+              <w:t>id_activities</w:t>
+            </w:r>
+            <w:proofErr w:type="spellEnd"/>
+            <w:r>
+              <w:t xml:space="preserve"> </w:t>
+            </w:r>
+          </w:p>
+          <w:p>
+            <w:r>
+              <w:t xml:space="preserve">- </w:t>
+            </w:r>
+            <w:proofErr w:type="spellStart"/>
+            <w:r>
+              <w:t>id_boq</w:t>
+            </w:r>
+            <w:proofErr w:type="spellEnd"/>
+          </w:p>
+          <w:p>
+            <w:r>
+              <w:t xml:space="preserve">- </w:t>
+            </w:r>
+            <w:proofErr w:type="spellStart"/>
+            <w:r>
+              <w:t>id_user</w:t>
+            </w:r>
+            <w:proofErr w:type="spellEnd"/>
+          </w:p>
+          <w:p>
+            <w:r>
+              <w:t xml:space="preserve">- </w:t>
+            </w:r>
+            <w:proofErr w:type="spellStart"/>
+            <w:r>
+              <w:t>label_activities</w:t>
+            </w:r>
+            <w:proofErr w:type="spellEnd"/>
           </w:p>
         </w:tc>
         <w:tc>
@@ -3277,7 +3800,7 @@
 </file>
 
 <file path=customXml/itemProps1.xml><?xml version="1.0" encoding="utf-8"?>
-<ds:datastoreItem xmlns:ds="http://schemas.openxmlformats.org/officeDocument/2006/customXml" ds:itemID="{2ED96B82-E3F7-49F9-893C-5AFB170FC583}">
+<ds:datastoreItem xmlns:ds="http://schemas.openxmlformats.org/officeDocument/2006/customXml" ds:itemID="{532ECA05-0737-46E8-B0DA-E3E40D5E3FD9}">
   <ds:schemaRefs>
     <ds:schemaRef ds:uri="http://schemas.openxmlformats.org/officeDocument/2006/bibliography"/>
   </ds:schemaRefs>

</xml_diff>